<commit_message>
25/11/2017 MAMATHA CHICK IN
</commit_message>
<xml_diff>
--- a/customer _details/GANGAMMA/SEP/TUMKUR/GANGANNA/PURCHASE DETAILS.docx
+++ b/customer _details/GANGAMMA/SEP/TUMKUR/GANGANNA/PURCHASE DETAILS.docx
@@ -1515,13 +1515,7 @@
         <w:rPr>
           <w:rFonts w:ascii="Courier New" w:hAnsi="Courier New" w:cs="Courier New"/>
         </w:rPr>
-        <w:t>SUN Nov 05</w:t>
-      </w:r>
-      <w:r>
-        <w:rPr>
-          <w:rFonts w:ascii="Courier New" w:hAnsi="Courier New" w:cs="Courier New"/>
-        </w:rPr>
-        <w:t xml:space="preserve"> 10:01:06 PST 2017</w:t>
+        <w:t>SUN Nov 05 10:01:06 PST 2017</w:t>
       </w:r>
     </w:p>
     <w:p>
@@ -1842,6 +1836,436 @@
         <w:tab/>
         <w:t>- 660.0</w:t>
       </w:r>
+    </w:p>
+    <w:p>
+      <w:pPr>
+        <w:pStyle w:val="PlainText"/>
+        <w:rPr>
+          <w:rFonts w:ascii="Courier New" w:hAnsi="Courier New" w:cs="Courier New"/>
+          <w:b/>
+        </w:rPr>
+      </w:pPr>
+    </w:p>
+    <w:p>
+      <w:pPr>
+        <w:pStyle w:val="PlainText"/>
+        <w:rPr>
+          <w:rFonts w:ascii="Courier New" w:hAnsi="Courier New" w:cs="Courier New"/>
+        </w:rPr>
+      </w:pPr>
+      <w:r>
+        <w:rPr>
+          <w:rFonts w:ascii="Courier New" w:hAnsi="Courier New" w:cs="Courier New"/>
+        </w:rPr>
+        <w:t>FRI Nov 24</w:t>
+      </w:r>
+      <w:r>
+        <w:rPr>
+          <w:rFonts w:ascii="Courier New" w:hAnsi="Courier New" w:cs="Courier New"/>
+        </w:rPr>
+        <w:t xml:space="preserve"> 10:18:09 PST 2017</w:t>
+      </w:r>
+    </w:p>
+    <w:p>
+      <w:pPr>
+        <w:pStyle w:val="PlainText"/>
+        <w:rPr>
+          <w:rFonts w:ascii="Courier New" w:hAnsi="Courier New" w:cs="Courier New"/>
+        </w:rPr>
+      </w:pPr>
+      <w:r>
+        <w:rPr>
+          <w:rFonts w:ascii="Courier New" w:hAnsi="Courier New" w:cs="Courier New"/>
+        </w:rPr>
+        <w:t>Person Name</w:t>
+      </w:r>
+      <w:r>
+        <w:rPr>
+          <w:rFonts w:ascii="Courier New" w:hAnsi="Courier New" w:cs="Courier New"/>
+        </w:rPr>
+        <w:tab/>
+      </w:r>
+      <w:r>
+        <w:rPr>
+          <w:rFonts w:ascii="Courier New" w:hAnsi="Courier New" w:cs="Courier New"/>
+        </w:rPr>
+        <w:tab/>
+      </w:r>
+      <w:r>
+        <w:rPr>
+          <w:rFonts w:ascii="Courier New" w:hAnsi="Courier New" w:cs="Courier New"/>
+        </w:rPr>
+        <w:tab/>
+      </w:r>
+      <w:r>
+        <w:rPr>
+          <w:rFonts w:ascii="Courier New" w:hAnsi="Courier New" w:cs="Courier New"/>
+        </w:rPr>
+        <w:tab/>
+        <w:t>- GANGANNA</w:t>
+      </w:r>
+    </w:p>
+    <w:p>
+      <w:pPr>
+        <w:pStyle w:val="PlainText"/>
+        <w:rPr>
+          <w:rFonts w:ascii="Courier New" w:hAnsi="Courier New" w:cs="Courier New"/>
+        </w:rPr>
+      </w:pPr>
+      <w:r>
+        <w:rPr>
+          <w:rFonts w:ascii="Courier New" w:hAnsi="Courier New" w:cs="Courier New"/>
+        </w:rPr>
+        <w:t>Bill number</w:t>
+      </w:r>
+      <w:r>
+        <w:rPr>
+          <w:rFonts w:ascii="Courier New" w:hAnsi="Courier New" w:cs="Courier New"/>
+        </w:rPr>
+        <w:tab/>
+      </w:r>
+      <w:r>
+        <w:rPr>
+          <w:rFonts w:ascii="Courier New" w:hAnsi="Courier New" w:cs="Courier New"/>
+        </w:rPr>
+        <w:tab/>
+      </w:r>
+      <w:r>
+        <w:rPr>
+          <w:rFonts w:ascii="Courier New" w:hAnsi="Courier New" w:cs="Courier New"/>
+        </w:rPr>
+        <w:tab/>
+      </w:r>
+      <w:r>
+        <w:rPr>
+          <w:rFonts w:ascii="Courier New" w:hAnsi="Courier New" w:cs="Courier New"/>
+        </w:rPr>
+        <w:tab/>
+        <w:t>- 1632</w:t>
+      </w:r>
+    </w:p>
+    <w:p>
+      <w:pPr>
+        <w:pStyle w:val="PlainText"/>
+        <w:rPr>
+          <w:rFonts w:ascii="Courier New" w:hAnsi="Courier New" w:cs="Courier New"/>
+        </w:rPr>
+      </w:pPr>
+      <w:r>
+        <w:rPr>
+          <w:rFonts w:ascii="Courier New" w:hAnsi="Courier New" w:cs="Courier New"/>
+        </w:rPr>
+        <w:t>---------------------------------------------------------------</w:t>
+      </w:r>
+    </w:p>
+    <w:p>
+      <w:pPr>
+        <w:pStyle w:val="PlainText"/>
+        <w:rPr>
+          <w:rFonts w:ascii="Courier New" w:hAnsi="Courier New" w:cs="Courier New"/>
+        </w:rPr>
+      </w:pPr>
+      <w:r>
+        <w:rPr>
+          <w:rFonts w:ascii="Courier New" w:hAnsi="Courier New" w:cs="Courier New"/>
+        </w:rPr>
+        <w:t>Item Name</w:t>
+      </w:r>
+      <w:r>
+        <w:rPr>
+          <w:rFonts w:ascii="Courier New" w:hAnsi="Courier New" w:cs="Courier New"/>
+        </w:rPr>
+        <w:tab/>
+      </w:r>
+      <w:r>
+        <w:rPr>
+          <w:rFonts w:ascii="Courier New" w:hAnsi="Courier New" w:cs="Courier New"/>
+        </w:rPr>
+        <w:tab/>
+      </w:r>
+      <w:r>
+        <w:rPr>
+          <w:rFonts w:ascii="Courier New" w:hAnsi="Courier New" w:cs="Courier New"/>
+        </w:rPr>
+        <w:tab/>
+      </w:r>
+      <w:r>
+        <w:rPr>
+          <w:rFonts w:ascii="Courier New" w:hAnsi="Courier New" w:cs="Courier New"/>
+        </w:rPr>
+        <w:tab/>
+        <w:t>- POTATO</w:t>
+      </w:r>
+    </w:p>
+    <w:p>
+      <w:pPr>
+        <w:pStyle w:val="PlainText"/>
+        <w:rPr>
+          <w:rFonts w:ascii="Courier New" w:hAnsi="Courier New" w:cs="Courier New"/>
+        </w:rPr>
+      </w:pPr>
+      <w:r>
+        <w:rPr>
+          <w:rFonts w:ascii="Courier New" w:hAnsi="Courier New" w:cs="Courier New"/>
+        </w:rPr>
+        <w:t>Number of Pockets</w:t>
+      </w:r>
+      <w:r>
+        <w:rPr>
+          <w:rFonts w:ascii="Courier New" w:hAnsi="Courier New" w:cs="Courier New"/>
+        </w:rPr>
+        <w:tab/>
+      </w:r>
+      <w:r>
+        <w:rPr>
+          <w:rFonts w:ascii="Courier New" w:hAnsi="Courier New" w:cs="Courier New"/>
+        </w:rPr>
+        <w:tab/>
+      </w:r>
+      <w:r>
+        <w:rPr>
+          <w:rFonts w:ascii="Courier New" w:hAnsi="Courier New" w:cs="Courier New"/>
+        </w:rPr>
+        <w:tab/>
+        <w:t>- 1</w:t>
+      </w:r>
+    </w:p>
+    <w:p>
+      <w:pPr>
+        <w:pStyle w:val="PlainText"/>
+        <w:rPr>
+          <w:rFonts w:ascii="Courier New" w:hAnsi="Courier New" w:cs="Courier New"/>
+        </w:rPr>
+      </w:pPr>
+      <w:r>
+        <w:rPr>
+          <w:rFonts w:ascii="Courier New" w:hAnsi="Courier New" w:cs="Courier New"/>
+        </w:rPr>
+        <w:t>Number of KGs</w:t>
+      </w:r>
+      <w:r>
+        <w:rPr>
+          <w:rFonts w:ascii="Courier New" w:hAnsi="Courier New" w:cs="Courier New"/>
+        </w:rPr>
+        <w:tab/>
+      </w:r>
+      <w:r>
+        <w:rPr>
+          <w:rFonts w:ascii="Courier New" w:hAnsi="Courier New" w:cs="Courier New"/>
+        </w:rPr>
+        <w:tab/>
+      </w:r>
+      <w:r>
+        <w:rPr>
+          <w:rFonts w:ascii="Courier New" w:hAnsi="Courier New" w:cs="Courier New"/>
+        </w:rPr>
+        <w:tab/>
+        <w:t>- 50</w:t>
+      </w:r>
+    </w:p>
+    <w:p>
+      <w:pPr>
+        <w:pStyle w:val="PlainText"/>
+        <w:rPr>
+          <w:rFonts w:ascii="Courier New" w:hAnsi="Courier New" w:cs="Courier New"/>
+        </w:rPr>
+      </w:pPr>
+      <w:r>
+        <w:rPr>
+          <w:rFonts w:ascii="Courier New" w:hAnsi="Courier New" w:cs="Courier New"/>
+        </w:rPr>
+        <w:t>Rate</w:t>
+      </w:r>
+      <w:r>
+        <w:rPr>
+          <w:rFonts w:ascii="Courier New" w:hAnsi="Courier New" w:cs="Courier New"/>
+        </w:rPr>
+        <w:tab/>
+      </w:r>
+      <w:r>
+        <w:rPr>
+          <w:rFonts w:ascii="Courier New" w:hAnsi="Courier New" w:cs="Courier New"/>
+        </w:rPr>
+        <w:tab/>
+      </w:r>
+      <w:r>
+        <w:rPr>
+          <w:rFonts w:ascii="Courier New" w:hAnsi="Courier New" w:cs="Courier New"/>
+        </w:rPr>
+        <w:tab/>
+      </w:r>
+      <w:r>
+        <w:rPr>
+          <w:rFonts w:ascii="Courier New" w:hAnsi="Courier New" w:cs="Courier New"/>
+        </w:rPr>
+        <w:tab/>
+      </w:r>
+      <w:r>
+        <w:rPr>
+          <w:rFonts w:ascii="Courier New" w:hAnsi="Courier New" w:cs="Courier New"/>
+        </w:rPr>
+        <w:tab/>
+        <w:t>- 11</w:t>
+      </w:r>
+    </w:p>
+    <w:p>
+      <w:pPr>
+        <w:pStyle w:val="PlainText"/>
+        <w:rPr>
+          <w:rFonts w:ascii="Courier New" w:hAnsi="Courier New" w:cs="Courier New"/>
+        </w:rPr>
+      </w:pPr>
+      <w:r>
+        <w:rPr>
+          <w:rFonts w:ascii="Courier New" w:hAnsi="Courier New" w:cs="Courier New"/>
+        </w:rPr>
+        <w:t>Total Price</w:t>
+      </w:r>
+      <w:r>
+        <w:rPr>
+          <w:rFonts w:ascii="Courier New" w:hAnsi="Courier New" w:cs="Courier New"/>
+        </w:rPr>
+        <w:tab/>
+      </w:r>
+      <w:r>
+        <w:rPr>
+          <w:rFonts w:ascii="Courier New" w:hAnsi="Courier New" w:cs="Courier New"/>
+        </w:rPr>
+        <w:tab/>
+      </w:r>
+      <w:r>
+        <w:rPr>
+          <w:rFonts w:ascii="Courier New" w:hAnsi="Courier New" w:cs="Courier New"/>
+        </w:rPr>
+        <w:tab/>
+      </w:r>
+      <w:r>
+        <w:rPr>
+          <w:rFonts w:ascii="Courier New" w:hAnsi="Courier New" w:cs="Courier New"/>
+        </w:rPr>
+        <w:tab/>
+        <w:t>- 550.0</w:t>
+      </w:r>
+    </w:p>
+    <w:p>
+      <w:pPr>
+        <w:pStyle w:val="PlainText"/>
+        <w:rPr>
+          <w:rFonts w:ascii="Courier New" w:hAnsi="Courier New" w:cs="Courier New"/>
+          <w:color w:val="FF0000"/>
+        </w:rPr>
+      </w:pPr>
+      <w:r>
+        <w:rPr>
+          <w:rFonts w:ascii="Courier New" w:hAnsi="Courier New" w:cs="Courier New"/>
+          <w:color w:val="FF0000"/>
+        </w:rPr>
+        <w:t>Amount Received</w:t>
+      </w:r>
+      <w:r>
+        <w:rPr>
+          <w:rFonts w:ascii="Courier New" w:hAnsi="Courier New" w:cs="Courier New"/>
+          <w:color w:val="FF0000"/>
+        </w:rPr>
+        <w:tab/>
+      </w:r>
+      <w:r>
+        <w:rPr>
+          <w:rFonts w:ascii="Courier New" w:hAnsi="Courier New" w:cs="Courier New"/>
+          <w:color w:val="FF0000"/>
+        </w:rPr>
+        <w:tab/>
+      </w:r>
+      <w:r>
+        <w:rPr>
+          <w:rFonts w:ascii="Courier New" w:hAnsi="Courier New" w:cs="Courier New"/>
+          <w:color w:val="FF0000"/>
+        </w:rPr>
+        <w:tab/>
+        <w:t>- 610</w:t>
+      </w:r>
+    </w:p>
+    <w:p>
+      <w:pPr>
+        <w:pStyle w:val="PlainText"/>
+        <w:rPr>
+          <w:rFonts w:ascii="Courier New" w:hAnsi="Courier New" w:cs="Courier New"/>
+          <w:b/>
+        </w:rPr>
+      </w:pPr>
+      <w:r>
+        <w:rPr>
+          <w:rFonts w:ascii="Courier New" w:hAnsi="Courier New" w:cs="Courier New"/>
+          <w:b/>
+        </w:rPr>
+        <w:t>Amount balance</w:t>
+      </w:r>
+      <w:r>
+        <w:rPr>
+          <w:rFonts w:ascii="Courier New" w:hAnsi="Courier New" w:cs="Courier New"/>
+          <w:b/>
+        </w:rPr>
+        <w:tab/>
+      </w:r>
+      <w:r>
+        <w:rPr>
+          <w:rFonts w:ascii="Courier New" w:hAnsi="Courier New" w:cs="Courier New"/>
+          <w:b/>
+        </w:rPr>
+        <w:tab/>
+      </w:r>
+      <w:r>
+        <w:rPr>
+          <w:rFonts w:ascii="Courier New" w:hAnsi="Courier New" w:cs="Courier New"/>
+          <w:b/>
+        </w:rPr>
+        <w:tab/>
+        <w:t>- 600.0</w:t>
+      </w:r>
+    </w:p>
+    <w:p>
+      <w:pPr>
+        <w:pStyle w:val="PlainText"/>
+        <w:rPr>
+          <w:rFonts w:ascii="Courier New" w:hAnsi="Courier New" w:cs="Courier New"/>
+        </w:rPr>
+      </w:pPr>
+      <w:r>
+        <w:rPr>
+          <w:rFonts w:ascii="Courier New" w:hAnsi="Courier New" w:cs="Courier New"/>
+        </w:rPr>
+        <w:t>Amount Received mode</w:t>
+      </w:r>
+      <w:r>
+        <w:rPr>
+          <w:rFonts w:ascii="Courier New" w:hAnsi="Courier New" w:cs="Courier New"/>
+        </w:rPr>
+        <w:tab/>
+      </w:r>
+      <w:r>
+        <w:rPr>
+          <w:rFonts w:ascii="Courier New" w:hAnsi="Courier New" w:cs="Courier New"/>
+        </w:rPr>
+        <w:tab/>
+        <w:t>- CASH</w:t>
+      </w:r>
+    </w:p>
+    <w:p>
+      <w:pPr>
+        <w:pStyle w:val="PlainText"/>
+        <w:rPr>
+          <w:rFonts w:ascii="Courier New" w:hAnsi="Courier New" w:cs="Courier New"/>
+        </w:rPr>
+      </w:pPr>
+    </w:p>
+    <w:p>
+      <w:pPr>
+        <w:pStyle w:val="PlainText"/>
+        <w:rPr>
+          <w:rFonts w:ascii="Courier New" w:hAnsi="Courier New" w:cs="Courier New"/>
+          <w:b/>
+        </w:rPr>
+      </w:pPr>
     </w:p>
     <w:p>
       <w:pPr>

</xml_diff>

<commit_message>
05/07/2018 MAMATHA CHICK IN
</commit_message>
<xml_diff>
--- a/customer _details/GANGAMMA/SEP/TUMKUR/GANGANNA/PURCHASE DETAILS.docx
+++ b/customer _details/GANGAMMA/SEP/TUMKUR/GANGANNA/PURCHASE DETAILS.docx
@@ -7906,13 +7906,7 @@
         <w:rPr>
           <w:rFonts w:ascii="Courier New" w:hAnsi="Courier New" w:cs="Courier New"/>
         </w:rPr>
-        <w:t>TUE Jun 26</w:t>
-      </w:r>
-      <w:r>
-        <w:rPr>
-          <w:rFonts w:ascii="Courier New" w:hAnsi="Courier New" w:cs="Courier New"/>
-        </w:rPr>
-        <w:t xml:space="preserve"> 10:58:00 IST 2018</w:t>
+        <w:t>TUE Jun 26 10:58:00 IST 2018</w:t>
       </w:r>
     </w:p>
     <w:p>
@@ -8298,6 +8292,369 @@
         <w:tab/>
         <w:t>- CASH</w:t>
       </w:r>
+    </w:p>
+    <w:p>
+      <w:pPr>
+        <w:pStyle w:val="PlainText"/>
+        <w:rPr>
+          <w:rFonts w:ascii="Courier New" w:hAnsi="Courier New" w:cs="Courier New"/>
+        </w:rPr>
+      </w:pPr>
+    </w:p>
+    <w:p>
+      <w:pPr>
+        <w:pStyle w:val="PlainText"/>
+        <w:rPr>
+          <w:rFonts w:ascii="Courier New" w:hAnsi="Courier New" w:cs="Courier New"/>
+        </w:rPr>
+      </w:pPr>
+    </w:p>
+    <w:p>
+      <w:pPr>
+        <w:pStyle w:val="PlainText"/>
+        <w:rPr>
+          <w:rFonts w:ascii="Courier New" w:hAnsi="Courier New" w:cs="Courier New"/>
+        </w:rPr>
+      </w:pPr>
+      <w:r>
+        <w:rPr>
+          <w:rFonts w:ascii="Courier New" w:hAnsi="Courier New" w:cs="Courier New"/>
+        </w:rPr>
+        <w:t>TUE Jul 03</w:t>
+      </w:r>
+      <w:r>
+        <w:rPr>
+          <w:rFonts w:ascii="Courier New" w:hAnsi="Courier New" w:cs="Courier New"/>
+        </w:rPr>
+        <w:t xml:space="preserve"> 10:56:29 IST 2018</w:t>
+      </w:r>
+    </w:p>
+    <w:p>
+      <w:pPr>
+        <w:pStyle w:val="PlainText"/>
+        <w:rPr>
+          <w:rFonts w:ascii="Courier New" w:hAnsi="Courier New" w:cs="Courier New"/>
+        </w:rPr>
+      </w:pPr>
+      <w:r>
+        <w:rPr>
+          <w:rFonts w:ascii="Courier New" w:hAnsi="Courier New" w:cs="Courier New"/>
+        </w:rPr>
+        <w:t>Person Name</w:t>
+      </w:r>
+      <w:r>
+        <w:rPr>
+          <w:rFonts w:ascii="Courier New" w:hAnsi="Courier New" w:cs="Courier New"/>
+        </w:rPr>
+        <w:tab/>
+      </w:r>
+      <w:r>
+        <w:rPr>
+          <w:rFonts w:ascii="Courier New" w:hAnsi="Courier New" w:cs="Courier New"/>
+        </w:rPr>
+        <w:tab/>
+      </w:r>
+      <w:r>
+        <w:rPr>
+          <w:rFonts w:ascii="Courier New" w:hAnsi="Courier New" w:cs="Courier New"/>
+        </w:rPr>
+        <w:tab/>
+      </w:r>
+      <w:r>
+        <w:rPr>
+          <w:rFonts w:ascii="Courier New" w:hAnsi="Courier New" w:cs="Courier New"/>
+        </w:rPr>
+        <w:tab/>
+        <w:t>- GANGANNA</w:t>
+      </w:r>
+    </w:p>
+    <w:p>
+      <w:pPr>
+        <w:pStyle w:val="PlainText"/>
+        <w:rPr>
+          <w:rFonts w:ascii="Courier New" w:hAnsi="Courier New" w:cs="Courier New"/>
+        </w:rPr>
+      </w:pPr>
+      <w:r>
+        <w:rPr>
+          <w:rFonts w:ascii="Courier New" w:hAnsi="Courier New" w:cs="Courier New"/>
+        </w:rPr>
+        <w:t>Bill number</w:t>
+      </w:r>
+      <w:r>
+        <w:rPr>
+          <w:rFonts w:ascii="Courier New" w:hAnsi="Courier New" w:cs="Courier New"/>
+        </w:rPr>
+        <w:tab/>
+      </w:r>
+      <w:r>
+        <w:rPr>
+          <w:rFonts w:ascii="Courier New" w:hAnsi="Courier New" w:cs="Courier New"/>
+        </w:rPr>
+        <w:tab/>
+      </w:r>
+      <w:r>
+        <w:rPr>
+          <w:rFonts w:ascii="Courier New" w:hAnsi="Courier New" w:cs="Courier New"/>
+        </w:rPr>
+        <w:tab/>
+      </w:r>
+      <w:r>
+        <w:rPr>
+          <w:rFonts w:ascii="Courier New" w:hAnsi="Courier New" w:cs="Courier New"/>
+        </w:rPr>
+        <w:tab/>
+        <w:t>- 6377</w:t>
+      </w:r>
+    </w:p>
+    <w:p>
+      <w:pPr>
+        <w:pStyle w:val="PlainText"/>
+        <w:rPr>
+          <w:rFonts w:ascii="Courier New" w:hAnsi="Courier New" w:cs="Courier New"/>
+        </w:rPr>
+      </w:pPr>
+      <w:r>
+        <w:rPr>
+          <w:rFonts w:ascii="Courier New" w:hAnsi="Courier New" w:cs="Courier New"/>
+        </w:rPr>
+        <w:t>---------------------------------------------------------------</w:t>
+      </w:r>
+    </w:p>
+    <w:p>
+      <w:pPr>
+        <w:pStyle w:val="PlainText"/>
+        <w:rPr>
+          <w:rFonts w:ascii="Courier New" w:hAnsi="Courier New" w:cs="Courier New"/>
+        </w:rPr>
+      </w:pPr>
+      <w:r>
+        <w:rPr>
+          <w:rFonts w:ascii="Courier New" w:hAnsi="Courier New" w:cs="Courier New"/>
+        </w:rPr>
+        <w:t>Item Name</w:t>
+      </w:r>
+      <w:r>
+        <w:rPr>
+          <w:rFonts w:ascii="Courier New" w:hAnsi="Courier New" w:cs="Courier New"/>
+        </w:rPr>
+        <w:tab/>
+      </w:r>
+      <w:r>
+        <w:rPr>
+          <w:rFonts w:ascii="Courier New" w:hAnsi="Courier New" w:cs="Courier New"/>
+        </w:rPr>
+        <w:tab/>
+      </w:r>
+      <w:r>
+        <w:rPr>
+          <w:rFonts w:ascii="Courier New" w:hAnsi="Courier New" w:cs="Courier New"/>
+        </w:rPr>
+        <w:tab/>
+      </w:r>
+      <w:r>
+        <w:rPr>
+          <w:rFonts w:ascii="Courier New" w:hAnsi="Courier New" w:cs="Courier New"/>
+        </w:rPr>
+        <w:tab/>
+        <w:t>- TOMOTO</w:t>
+      </w:r>
+    </w:p>
+    <w:p>
+      <w:pPr>
+        <w:pStyle w:val="PlainText"/>
+        <w:rPr>
+          <w:rFonts w:ascii="Courier New" w:hAnsi="Courier New" w:cs="Courier New"/>
+        </w:rPr>
+      </w:pPr>
+      <w:r>
+        <w:rPr>
+          <w:rFonts w:ascii="Courier New" w:hAnsi="Courier New" w:cs="Courier New"/>
+        </w:rPr>
+        <w:t>Number of Pockets</w:t>
+      </w:r>
+      <w:r>
+        <w:rPr>
+          <w:rFonts w:ascii="Courier New" w:hAnsi="Courier New" w:cs="Courier New"/>
+        </w:rPr>
+        <w:tab/>
+      </w:r>
+      <w:r>
+        <w:rPr>
+          <w:rFonts w:ascii="Courier New" w:hAnsi="Courier New" w:cs="Courier New"/>
+        </w:rPr>
+        <w:tab/>
+      </w:r>
+      <w:r>
+        <w:rPr>
+          <w:rFonts w:ascii="Courier New" w:hAnsi="Courier New" w:cs="Courier New"/>
+        </w:rPr>
+        <w:tab/>
+        <w:t>- 3</w:t>
+      </w:r>
+    </w:p>
+    <w:p>
+      <w:pPr>
+        <w:pStyle w:val="PlainText"/>
+        <w:rPr>
+          <w:rFonts w:ascii="Courier New" w:hAnsi="Courier New" w:cs="Courier New"/>
+        </w:rPr>
+      </w:pPr>
+      <w:r>
+        <w:rPr>
+          <w:rFonts w:ascii="Courier New" w:hAnsi="Courier New" w:cs="Courier New"/>
+        </w:rPr>
+        <w:t>Number of KGs</w:t>
+      </w:r>
+      <w:r>
+        <w:rPr>
+          <w:rFonts w:ascii="Courier New" w:hAnsi="Courier New" w:cs="Courier New"/>
+        </w:rPr>
+        <w:tab/>
+      </w:r>
+      <w:r>
+        <w:rPr>
+          <w:rFonts w:ascii="Courier New" w:hAnsi="Courier New" w:cs="Courier New"/>
+        </w:rPr>
+        <w:tab/>
+      </w:r>
+      <w:r>
+        <w:rPr>
+          <w:rFonts w:ascii="Courier New" w:hAnsi="Courier New" w:cs="Courier New"/>
+        </w:rPr>
+        <w:tab/>
+        <w:t>- 30</w:t>
+      </w:r>
+    </w:p>
+    <w:p>
+      <w:pPr>
+        <w:pStyle w:val="PlainText"/>
+        <w:rPr>
+          <w:rFonts w:ascii="Courier New" w:hAnsi="Courier New" w:cs="Courier New"/>
+        </w:rPr>
+      </w:pPr>
+      <w:r>
+        <w:rPr>
+          <w:rFonts w:ascii="Courier New" w:hAnsi="Courier New" w:cs="Courier New"/>
+        </w:rPr>
+        <w:t>Rate</w:t>
+      </w:r>
+      <w:r>
+        <w:rPr>
+          <w:rFonts w:ascii="Courier New" w:hAnsi="Courier New" w:cs="Courier New"/>
+        </w:rPr>
+        <w:tab/>
+      </w:r>
+      <w:r>
+        <w:rPr>
+          <w:rFonts w:ascii="Courier New" w:hAnsi="Courier New" w:cs="Courier New"/>
+        </w:rPr>
+        <w:tab/>
+      </w:r>
+      <w:r>
+        <w:rPr>
+          <w:rFonts w:ascii="Courier New" w:hAnsi="Courier New" w:cs="Courier New"/>
+        </w:rPr>
+        <w:tab/>
+      </w:r>
+      <w:r>
+        <w:rPr>
+          <w:rFonts w:ascii="Courier New" w:hAnsi="Courier New" w:cs="Courier New"/>
+        </w:rPr>
+        <w:tab/>
+      </w:r>
+      <w:r>
+        <w:rPr>
+          <w:rFonts w:ascii="Courier New" w:hAnsi="Courier New" w:cs="Courier New"/>
+        </w:rPr>
+        <w:tab/>
+        <w:t>- 20</w:t>
+      </w:r>
+    </w:p>
+    <w:p>
+      <w:pPr>
+        <w:pStyle w:val="PlainText"/>
+        <w:rPr>
+          <w:rFonts w:ascii="Courier New" w:hAnsi="Courier New" w:cs="Courier New"/>
+        </w:rPr>
+      </w:pPr>
+      <w:r>
+        <w:rPr>
+          <w:rFonts w:ascii="Courier New" w:hAnsi="Courier New" w:cs="Courier New"/>
+        </w:rPr>
+        <w:t>Total Price</w:t>
+      </w:r>
+      <w:r>
+        <w:rPr>
+          <w:rFonts w:ascii="Courier New" w:hAnsi="Courier New" w:cs="Courier New"/>
+        </w:rPr>
+        <w:tab/>
+      </w:r>
+      <w:r>
+        <w:rPr>
+          <w:rFonts w:ascii="Courier New" w:hAnsi="Courier New" w:cs="Courier New"/>
+        </w:rPr>
+        <w:tab/>
+      </w:r>
+      <w:r>
+        <w:rPr>
+          <w:rFonts w:ascii="Courier New" w:hAnsi="Courier New" w:cs="Courier New"/>
+        </w:rPr>
+        <w:tab/>
+      </w:r>
+      <w:r>
+        <w:rPr>
+          <w:rFonts w:ascii="Courier New" w:hAnsi="Courier New" w:cs="Courier New"/>
+        </w:rPr>
+        <w:tab/>
+        <w:t>- 600.0</w:t>
+      </w:r>
+    </w:p>
+    <w:p>
+      <w:pPr>
+        <w:pStyle w:val="PlainText"/>
+        <w:rPr>
+          <w:rFonts w:ascii="Courier New" w:hAnsi="Courier New" w:cs="Courier New"/>
+          <w:b/>
+        </w:rPr>
+      </w:pPr>
+      <w:r>
+        <w:rPr>
+          <w:rFonts w:ascii="Courier New" w:hAnsi="Courier New" w:cs="Courier New"/>
+          <w:b/>
+        </w:rPr>
+        <w:t>Amount balance</w:t>
+      </w:r>
+      <w:r>
+        <w:rPr>
+          <w:rFonts w:ascii="Courier New" w:hAnsi="Courier New" w:cs="Courier New"/>
+          <w:b/>
+        </w:rPr>
+        <w:tab/>
+      </w:r>
+      <w:r>
+        <w:rPr>
+          <w:rFonts w:ascii="Courier New" w:hAnsi="Courier New" w:cs="Courier New"/>
+          <w:b/>
+        </w:rPr>
+        <w:tab/>
+      </w:r>
+      <w:r>
+        <w:rPr>
+          <w:rFonts w:ascii="Courier New" w:hAnsi="Courier New" w:cs="Courier New"/>
+          <w:b/>
+        </w:rPr>
+        <w:tab/>
+        <w:t>- 1722.0</w:t>
+      </w:r>
+    </w:p>
+    <w:p>
+      <w:pPr>
+        <w:pStyle w:val="PlainText"/>
+        <w:rPr>
+          <w:rFonts w:ascii="Courier New" w:hAnsi="Courier New" w:cs="Courier New"/>
+        </w:rPr>
+      </w:pPr>
     </w:p>
     <w:p>
       <w:pPr>

</xml_diff>